<commit_message>
change padding on content
</commit_message>
<xml_diff>
--- a/The Tension Mounts.docx
+++ b/The Tension Mounts.docx
@@ -9,8 +9,25 @@
     </w:p>
     <w:p/>
     <w:p>
-      <w:r>
-        <w:t xml:space="preserve">In a horror game like Call of Cthulhu the atmosphere is the greatest tool that a keeper has to create a good scary game session. Since Call of Cthulhu tends to focus more on the story being told than the heroic advancement of individual characters it is important to give the players an engaging atmosphere that they remember rather than items of power and experience for the next session. There are physical tools to provide some of this for you however there is nothing more important than giving the players a descriptive and vibrant world in which to ply their trade. </w:t>
+      <w:bookmarkStart w:id="0" w:name="_GoBack"/>
+      <w:r>
+        <w:t xml:space="preserve">In a horror game like Call of </w:t>
+      </w:r>
+      <w:proofErr w:type="spellStart"/>
+      <w:r>
+        <w:t>Cthulhu</w:t>
+      </w:r>
+      <w:proofErr w:type="spellEnd"/>
+      <w:r>
+        <w:t xml:space="preserve"> the atmosphere is the greatest tool that a keeper has to create a good scary game session. Since Call of </w:t>
+      </w:r>
+      <w:proofErr w:type="spellStart"/>
+      <w:r>
+        <w:t>Cthulhu</w:t>
+      </w:r>
+      <w:proofErr w:type="spellEnd"/>
+      <w:r>
+        <w:t xml:space="preserve"> tends to focus more on the story being told than the heroic advancement of individual characters it is important to give the players an engaging atmosphere that they remember rather than items of power and experience for the next session. There are physical tools to provide some of this for you however there is nothing more important than giving the players a descriptive and vibrant world in which to ply their trade. </w:t>
       </w:r>
       <w:r>
         <w:t xml:space="preserve">An obvious addition to a gaming session is sound. Background music and possibly atmospheric background sound, like a storm, ocean waves or wind can really set the mood. </w:t>
@@ -61,7 +78,15 @@
         <w:t>”</w:t>
       </w:r>
       <w:r>
-        <w:t xml:space="preserve"> some of the players are saying, the keeper then quickly says “The figure moves out of the light and scurries across the floor to the far end of the room”. Suddenly everyone is either interested in what is happening or at least telling the rest of the group to quiet down </w:t>
+        <w:t xml:space="preserve"> some of the players are saying, the keeper then quickly says “The figure moves out of the light and scurries across the floor to the far end of the room”</w:t>
+      </w:r>
+      <w:proofErr w:type="gramStart"/>
+      <w:r>
+        <w:t>.</w:t>
+      </w:r>
+      <w:proofErr w:type="gramEnd"/>
+      <w:r>
+        <w:t xml:space="preserve"> Suddenly everyone is either interested in what is happening or at least telling the rest of the group to quiet down </w:t>
       </w:r>
       <w:r>
         <w:t xml:space="preserve">so they can hear what is happening. This works for me most of the time and it gets everyone back on track. </w:t>
@@ -76,7 +101,13 @@
         <w:t xml:space="preserve">or a few moments and say nothing, </w:t>
       </w:r>
       <w:r>
-        <w:t xml:space="preserve">then slowly bring in some subtle detail, like a sound they hear or a feeling. “You hear singing coming from the far left corner of the room, very low but audible singing”. Then hold their attention with repetition of the sound a few times, do it a few times more than you would want to normally lulling them into </w:t>
+        <w:t>then slowly bring in some subtle detail, like a sound they hear or a feeling. “You hear singing coming from the far left corner of the room, very low but audible singing”. Then hold their attention with repetition of the sound a few times, do it a few times more than you would want to normally</w:t>
+      </w:r>
+      <w:r>
+        <w:t>,</w:t>
+      </w:r>
+      <w:r>
+        <w:t xml:space="preserve"> lulling them into </w:t>
       </w:r>
       <w:r>
         <w:lastRenderedPageBreak/>
@@ -92,34 +123,128 @@
         <w:t>For example if we are using the singing example come up with a little tune that you are singing over and over. Let it go over and over a bit too long, suddenly call out several actions in succession. “You feel a rush of wind coming towards you, a figure is revealed in beam of your flashlight, you see a face before you, player X is knocked to the floor!”</w:t>
       </w:r>
       <w:r>
-        <w:t xml:space="preserve">… “what do you do”.  What I am usually looking for here is a jump scare, its always fun to have your players jump or call out when they are startled. I may be evil but if I can get one or two jump scares in a scenario I feel like I am doing a good job. The key is to lull the players into a false sense of security in knowing what is coming next by giving them repetition, singing the song over and over makes them believe that is what is coming next when you change it up quickly it has a startling or jarring effect. It doesn’t have to be a sound being repeated however it could be an explanation of scenery or the description of what someone is doing. </w:t>
-      </w:r>
-      <w:r>
-        <w:t>As long as you lead them down a path that seems to be the focus then pull the rug out and come at them with something different. The jump scare is great but you can’t use it too often or it will lose its impact.</w:t>
+        <w:t>… “</w:t>
+      </w:r>
+      <w:proofErr w:type="gramStart"/>
+      <w:r>
+        <w:t>what</w:t>
+      </w:r>
+      <w:proofErr w:type="gramEnd"/>
+      <w:r>
+        <w:t xml:space="preserve"> do you do”.  What I am usually looking for here is a jump scare, its always fun to have your players jump or call out when they are startled. I may be evil but if I can get one or two jump scares in a scenario I feel like I am doing a good job. The key is to lull the players into a false sense of security in knowing what is coming next by giving them repetition, singing the song over and over makes them believe</w:t>
+      </w:r>
+      <w:r>
+        <w:t xml:space="preserve"> the line of the song is coming again</w:t>
+      </w:r>
+      <w:r>
+        <w:t xml:space="preserve"> when you change it up quickly it has a startling or jarring effect. It doesn’t have to be a sound being repeated however it could be an explanation of scenery or the description of what someone is doing. </w:t>
+      </w:r>
+      <w:r>
+        <w:t>As long as you lead them down a path that seems to be the focus then pull the rug out</w:t>
+      </w:r>
+      <w:r>
+        <w:t xml:space="preserve"> from under them</w:t>
+      </w:r>
+      <w:r>
+        <w:t xml:space="preserve"> and come at them with something different. The jump scare is great but you can’t use it too often or it will lose its impact.</w:t>
       </w:r>
     </w:p>
     <w:p/>
     <w:p>
       <w:r>
-        <w:t xml:space="preserve">Another technique that I use quite often is time-based tension. Setup a situation where it is clear that something will happen soon, preferably something undesired like the monster will show up, the person whose house your are breaking and entering will be home soon, anything that has a negative consequence. Then create a task that takes a prescribed amount of time and ends with some skill roll. State that the task at hand will take X amount of time to complete. Then begin to make the player roll a series of luck, or some other rolls that they will begin to perceive as the roll that brings the undesired consequence. If they make all the rolls then have them make the final skill roll to complete the task, if they do they have succeeded and can move on.  If however they fail they either begin again or abandon the task. The incremented rolls will in fact bring the undesired consequence, which the players probably have figured out, and so as time goes on each roll brings more tension. A quick example would be this. </w:t>
-      </w:r>
-      <w:r>
-        <w:t>“You attempt to open the mechanical safe in the cult leaders office, you can do that however it will take an hour for you to complete your task and require a successful mechanical repair roll.” “OK we do that” “OK 15 minutes have passed give me a party luck roll”, “passed”, “Another 15 minutes pass give me a party luck roll”, “passed, oh man this guys going to come back while we are here, hurry up and get that thing open”, “Another 15 minutes pass give me a party luck roll”, “Oh no we better make this roll, passed we have to hurry”, “Another 15 minutes pass make me another party luck roll”, “Oh no here we go, passed, thank goodness”, “make me a mechanical repair roll”, “failed, oh man lets get out of here before we get caught”.  Time based tension is great because it gets the players cheering for each other to accomplish the task and if they succeed it gives a feeling of relief and accomplishment.</w:t>
+        <w:t xml:space="preserve">Another technique that I use quite often is time-based tension. Setup a situation where it is clear that something will happen soon, preferably something undesired like the monster will show up, the person whose house your are </w:t>
+      </w:r>
+      <w:proofErr w:type="gramStart"/>
+      <w:r>
+        <w:t xml:space="preserve">breaking </w:t>
+      </w:r>
+      <w:r>
+        <w:t xml:space="preserve"> into</w:t>
+      </w:r>
+      <w:proofErr w:type="gramEnd"/>
+      <w:r>
+        <w:t xml:space="preserve"> </w:t>
+      </w:r>
+      <w:r>
+        <w:t xml:space="preserve">will be home soon, anything that has a negative consequence. Then create a task that takes a prescribed amount of time and ends with some skill roll. State that the task at hand will take X amount of time to complete. Then begin to make the player roll a series of luck, or some other rolls that they will begin to perceive as the roll that brings the undesired consequence. If they make all the rolls then have them make the final skill roll to complete the task, if they do they have succeeded and can move on.  If however they fail they either begin again or abandon the task. The </w:t>
+      </w:r>
+      <w:r>
+        <w:t>repeated</w:t>
+      </w:r>
+      <w:r>
+        <w:t xml:space="preserve"> rolls will in fact bring the undesired consequence, which the </w:t>
+      </w:r>
+      <w:proofErr w:type="gramStart"/>
+      <w:r>
+        <w:t>players probably have figured out, and so as time goes on each roll brings</w:t>
+      </w:r>
+      <w:proofErr w:type="gramEnd"/>
+      <w:r>
+        <w:t xml:space="preserve"> more tension. A quick example would be this. </w:t>
+      </w:r>
+      <w:r>
+        <w:t>“You attempt to open the mechanical safe in the cult leaders office, you can do that however it will take an hour for you to complete your task and require a successful mechanical repair roll.” “OK</w:t>
+      </w:r>
+      <w:r>
+        <w:t xml:space="preserve">, </w:t>
+      </w:r>
+      <w:r>
+        <w:t>we do that” “OK</w:t>
+      </w:r>
+      <w:r>
+        <w:t>,</w:t>
+      </w:r>
+      <w:r>
+        <w:t xml:space="preserve"> 15 minutes have passed give me a party luck roll”, “passed”, “Another 15 minutes pass give me a party luck roll”, “passed, oh man this guys going to come back while we are here, hurry up and get that thing open”, “Another 15 minutes pass give me a party luck roll”, “Oh no we better make this roll, passed we have to hurry”, “Another 15 minutes pass make me another party luck roll”, “Oh no here we go, passed, thank goodness”, “make me a mechanical repair roll”, “failed, oh man lets get out of here before we get caught”.  Time based tension is great because it gets the players cheering for each other to accomplish the task and if they succeed it gives a feeling of relief and accomplishment.</w:t>
       </w:r>
     </w:p>
     <w:p/>
     <w:p>
       <w:r>
-        <w:t xml:space="preserve">My personal favorite is what I call the unknown tension. So we establish that there is something in a location that is very dangerous and very stealthy. It is impossible to know if this thing is currently at the location or if it is elsewhere. Since we have no way to confirm its </w:t>
-      </w:r>
-      <w:r>
-        <w:t xml:space="preserve">whereabouts we can assume that it is in the same location as the players. So now our reluctant hero’s have to investigate the abandoned warehouse full well knowing that this is the last known location of the thing. They roam from room to room expecting the worst as each door opens. At this point you have your players right where you want them. If the thing is actually here well then we will eventually find it or it will find us. If it is not here the players don’t know so will assume that it is. Any sound, movement from a dark corner, wind blowing through will now set the players off into a frenzy of panic and if you time your reveal right you can get a good quality jump scare out of this as well. Fear of the unknown is more powerful than something you can see and evaluate. This is the basis of most Call of Cthulhu scenarios so play up the unknown and keep up the tension as much as possible. </w:t>
+        <w:t>My personal favorite is what I call the unknow</w:t>
+      </w:r>
+      <w:r>
+        <w:t>n tension. W</w:t>
+      </w:r>
+      <w:r>
+        <w:t xml:space="preserve">e establish that there is something in a location that is very dangerous and very stealthy. It is impossible to know if this thing is currently at the location or if it is elsewhere. Since we have no way to confirm its </w:t>
+      </w:r>
+      <w:r>
+        <w:t>whereabouts we can assume that it is in the sa</w:t>
+      </w:r>
+      <w:r>
+        <w:t>me location as the players. N</w:t>
+      </w:r>
+      <w:r>
+        <w:t>ow our reluctant hero’s have to investigate the abandoned warehouse full well knowing that this is the last known location of the thing. They roam from room to room expecting the worst as each door opens. At this point you have your players right where you want them. If the thing is actually here</w:t>
+      </w:r>
+      <w:r>
+        <w:t xml:space="preserve">, </w:t>
+      </w:r>
+      <w:r>
+        <w:t xml:space="preserve">well then we will eventually find it or it will find us. If it is not here the players don’t know so will assume that it is. Any sound, movement from a dark corner, wind blowing through will now set the players off into a frenzy of panic and if you time your reveal right you can get a good quality jump scare out of this as well. Fear of the unknown is more powerful than something you can see and evaluate. This is the basis of most Call of </w:t>
+      </w:r>
+      <w:proofErr w:type="spellStart"/>
+      <w:r>
+        <w:t>Cthulhu</w:t>
+      </w:r>
+      <w:proofErr w:type="spellEnd"/>
+      <w:r>
+        <w:t xml:space="preserve"> scenarios so play up the unknown and keep up the tension as much as possible. </w:t>
       </w:r>
     </w:p>
     <w:p/>
     <w:p>
       <w:r>
-        <w:t>Isolation is another great way to create tension in your games. It is always good to isolate the players from the rest of society and any mundane systems of help and protection. Since Call of Cthulhu deals with fantastic creatures and situations you already have a bit of isolation from society available from the beginning. The players can’t just tell others what they have seen for risk of being committed. This removes them from society</w:t>
+        <w:t xml:space="preserve">Isolation is another great way to create tension in your games. It is always good to isolate the players from the rest of society and any mundane systems of help and protection. Since Call of </w:t>
+      </w:r>
+      <w:proofErr w:type="spellStart"/>
+      <w:r>
+        <w:t>Cthulhu</w:t>
+      </w:r>
+      <w:proofErr w:type="spellEnd"/>
+      <w:r>
+        <w:t xml:space="preserve"> deals with fantastic creatures and situations you already have a bit of isolation from society available from the beginning. The players can’t just tell others what they have seen for risk of being committed. This removes them from society</w:t>
       </w:r>
       <w:r>
         <w:t xml:space="preserve"> and puts them on an island to themselves. It is important to continue to further </w:t>
@@ -137,7 +262,15 @@
     <w:p/>
     <w:p>
       <w:r>
-        <w:t>There are many ways to create tension in a game much more than I’ve presented here but I have tried to provide a few that can be achieved easily with the game mechanics. Keeping the players tense and on their toes makes for a truly intense game session that your players will not soon forget. Remember in Call of Cthulhu the story is the important part, creating a good amount of tension will drive that story to its horrible conclusion and along the way create memorable player interactions which wont soon be forgotten. I hope these techniques are useful to Keepers, or at least entertaining to read about. I am sure that</w:t>
+        <w:t xml:space="preserve">There are many ways to create tension in a game much more than I’ve presented here but I have tried to provide a few that can be achieved easily with the game mechanics. Keeping the players tense and on their toes makes for a truly intense game session that your players will not soon forget. Remember in Call of </w:t>
+      </w:r>
+      <w:proofErr w:type="spellStart"/>
+      <w:r>
+        <w:t>Cthulhu</w:t>
+      </w:r>
+      <w:proofErr w:type="spellEnd"/>
+      <w:r>
+        <w:t xml:space="preserve"> the story is the important part, creating a good amount of tension will drive that story to its horrible conclusion and along the way create memorable player interactions which wont soon be forgotten. I hope these techniques are useful to Keepers, or at least entertaining to read about. I am sure that</w:t>
       </w:r>
       <w:r>
         <w:t xml:space="preserve"> the </w:t>
@@ -154,9 +287,8 @@
       <w:r>
         <w:t>multitudes of ways to create tension and fear in their scenarios, I’d love to hear from you.</w:t>
       </w:r>
-      <w:bookmarkStart w:id="0" w:name="_GoBack"/>
-      <w:bookmarkEnd w:id="0"/>
     </w:p>
+    <w:bookmarkEnd w:id="0"/>
     <w:p/>
     <w:p/>
     <w:sectPr>

</xml_diff>